<commit_message>
Write D2 text section and D2 progress panel
</commit_message>
<xml_diff>
--- a/A_Input/paragraph_text/intro.docx
+++ b/A_Input/paragraph_text/intro.docx
@@ -90,22 +90,32 @@
         <w:rPr>
           <w:rFonts w:ascii="Quicksand Medium" w:hAnsi="Quicksand Medium" w:cs="Consolas"/>
         </w:rPr>
-        <w:t>, Puerto Rico, and adjacent areas of Canada.</w:t>
-      </w:r>
-    </w:p>
-    <w:p>
-      <w:pPr>
-        <w:rPr>
-          <w:rFonts w:ascii="Quicksand Medium" w:hAnsi="Quicksand Medium" w:cs="Consolas"/>
-        </w:rPr>
-      </w:pPr>
-    </w:p>
-    <w:p>
-      <w:pPr>
-        <w:rPr>
-          <w:rFonts w:ascii="Quicksand Medium" w:hAnsi="Quicksand Medium" w:cs="Consolas"/>
-        </w:rPr>
-      </w:pPr>
+        <w:t>, Puerto Rico, and adjacent areas of Canada</w:t>
+      </w:r>
+      <w:r>
+        <w:rPr>
+          <w:rFonts w:ascii="Quicksand Medium" w:hAnsi="Quicksand Medium" w:cs="Consolas"/>
+        </w:rPr>
+        <w:t xml:space="preserve">. </w:t>
+      </w:r>
+      <w:r>
+        <w:rPr>
+          <w:rFonts w:ascii="Quicksand Medium" w:hAnsi="Quicksand Medium" w:cs="Consolas"/>
+        </w:rPr>
+        <w:t>{</w:t>
+      </w:r>
+      <w:r>
+        <w:rPr>
+          <w:rFonts w:ascii="Quicksand Medium" w:hAnsi="Quicksand Medium" w:cs="Consolas"/>
+        </w:rPr>
+        <w:t>2</w:t>
+      </w:r>
+      <w:r>
+        <w:rPr>
+          <w:rFonts w:ascii="Quicksand Medium" w:hAnsi="Quicksand Medium" w:cs="Consolas"/>
+        </w:rPr>
+        <w:t>}</w:t>
+      </w:r>
       <w:r>
         <w:rPr>
           <w:rFonts w:ascii="Quicksand Medium" w:hAnsi="Quicksand Medium" w:cs="Consolas"/>

</xml_diff>

<commit_message>
Complete D2 map panels
</commit_message>
<xml_diff>
--- a/A_Input/paragraph_text/intro.docx
+++ b/A_Input/paragraph_text/intro.docx
@@ -120,7 +120,19 @@
         <w:rPr>
           <w:rFonts w:ascii="Quicksand Medium" w:hAnsi="Quicksand Medium" w:cs="Consolas"/>
         </w:rPr>
-        <w:t xml:space="preserve">This information dashboard tracks my past progress towards achieving </w:t>
+        <w:t>This information dashboard tracks</w:t>
+      </w:r>
+      <w:r>
+        <w:rPr>
+          <w:rFonts w:ascii="Quicksand Medium" w:hAnsi="Quicksand Medium" w:cs="Consolas"/>
+        </w:rPr>
+        <w:t xml:space="preserve"> </w:t>
+      </w:r>
+      <w:r>
+        <w:rPr>
+          <w:rFonts w:ascii="Quicksand Medium" w:hAnsi="Quicksand Medium" w:cs="Consolas"/>
+        </w:rPr>
+        <w:t xml:space="preserve">my past progress towards achieving </w:t>
       </w:r>
       <w:r>
         <w:rPr>

</xml_diff>

<commit_message>
Copy edit project text
</commit_message>
<xml_diff>
--- a/A_Input/paragraph_text/intro.docx
+++ b/A_Input/paragraph_text/intro.docx
@@ -1,6 +1,6 @@
 
 <file path=word/document.xml><?xml version="1.0" encoding="utf-8"?>
-<w:document xmlns:wpc="http://schemas.microsoft.com/office/word/2010/wordprocessingCanvas" xmlns:cx="http://schemas.microsoft.com/office/drawing/2014/chartex" xmlns:cx1="http://schemas.microsoft.com/office/drawing/2015/9/8/chartex" xmlns:cx2="http://schemas.microsoft.com/office/drawing/2015/10/21/chartex" xmlns:cx3="http://schemas.microsoft.com/office/drawing/2016/5/9/chartex" xmlns:cx4="http://schemas.microsoft.com/office/drawing/2016/5/10/chartex" xmlns:cx5="http://schemas.microsoft.com/office/drawing/2016/5/11/chartex" xmlns:cx6="http://schemas.microsoft.com/office/drawing/2016/5/12/chartex" xmlns:cx7="http://schemas.microsoft.com/office/drawing/2016/5/13/chartex" xmlns:cx8="http://schemas.microsoft.com/office/drawing/2016/5/14/chartex" xmlns:mc="http://schemas.openxmlformats.org/markup-compatibility/2006" xmlns:aink="http://schemas.microsoft.com/office/drawing/2016/ink" xmlns:am3d="http://schemas.microsoft.com/office/drawing/2017/model3d" xmlns:o="urn:schemas-microsoft-com:office:office" xmlns:r="http://schemas.openxmlformats.org/officeDocument/2006/relationships" xmlns:m="http://schemas.openxmlformats.org/officeDocument/2006/math" xmlns:v="urn:schemas-microsoft-com:vml" xmlns:wp14="http://schemas.microsoft.com/office/word/2010/wordprocessingDrawing" xmlns:wp="http://schemas.openxmlformats.org/drawingml/2006/wordprocessingDrawing" xmlns:w10="urn:schemas-microsoft-com:office:word" xmlns:w="http://schemas.openxmlformats.org/wordprocessingml/2006/main" xmlns:w14="http://schemas.microsoft.com/office/word/2010/wordml" xmlns:w15="http://schemas.microsoft.com/office/word/2012/wordml" xmlns:w16cex="http://schemas.microsoft.com/office/word/2018/wordml/cex" xmlns:w16cid="http://schemas.microsoft.com/office/word/2016/wordml/cid" xmlns:w16="http://schemas.microsoft.com/office/word/2018/wordml" xmlns:w16sdtdh="http://schemas.microsoft.com/office/word/2020/wordml/sdtdatahash" xmlns:w16se="http://schemas.microsoft.com/office/word/2015/wordml/symex" xmlns:wpg="http://schemas.microsoft.com/office/word/2010/wordprocessingGroup" xmlns:wpi="http://schemas.microsoft.com/office/word/2010/wordprocessingInk" xmlns:wne="http://schemas.microsoft.com/office/word/2006/wordml" xmlns:wps="http://schemas.microsoft.com/office/word/2010/wordprocessingShape" mc:Ignorable="w14 w15 w16se w16cid w16 w16cex w16sdtdh wp14">
+<w:document xmlns:wpc="http://schemas.microsoft.com/office/word/2010/wordprocessingCanvas" xmlns:cx="http://schemas.microsoft.com/office/drawing/2014/chartex" xmlns:cx1="http://schemas.microsoft.com/office/drawing/2015/9/8/chartex" xmlns:cx2="http://schemas.microsoft.com/office/drawing/2015/10/21/chartex" xmlns:cx3="http://schemas.microsoft.com/office/drawing/2016/5/9/chartex" xmlns:cx4="http://schemas.microsoft.com/office/drawing/2016/5/10/chartex" xmlns:cx5="http://schemas.microsoft.com/office/drawing/2016/5/11/chartex" xmlns:cx6="http://schemas.microsoft.com/office/drawing/2016/5/12/chartex" xmlns:cx7="http://schemas.microsoft.com/office/drawing/2016/5/13/chartex" xmlns:cx8="http://schemas.microsoft.com/office/drawing/2016/5/14/chartex" xmlns:mc="http://schemas.openxmlformats.org/markup-compatibility/2006" xmlns:aink="http://schemas.microsoft.com/office/drawing/2016/ink" xmlns:am3d="http://schemas.microsoft.com/office/drawing/2017/model3d" xmlns:o="urn:schemas-microsoft-com:office:office" xmlns:oel="http://schemas.microsoft.com/office/2019/extlst" xmlns:r="http://schemas.openxmlformats.org/officeDocument/2006/relationships" xmlns:m="http://schemas.openxmlformats.org/officeDocument/2006/math" xmlns:v="urn:schemas-microsoft-com:vml" xmlns:wp14="http://schemas.microsoft.com/office/word/2010/wordprocessingDrawing" xmlns:wp="http://schemas.openxmlformats.org/drawingml/2006/wordprocessingDrawing" xmlns:w10="urn:schemas-microsoft-com:office:word" xmlns:w="http://schemas.openxmlformats.org/wordprocessingml/2006/main" xmlns:w14="http://schemas.microsoft.com/office/word/2010/wordml" xmlns:w15="http://schemas.microsoft.com/office/word/2012/wordml" xmlns:w16cex="http://schemas.microsoft.com/office/word/2018/wordml/cex" xmlns:w16cid="http://schemas.microsoft.com/office/word/2016/wordml/cid" xmlns:w16="http://schemas.microsoft.com/office/word/2018/wordml" xmlns:w16sdtdh="http://schemas.microsoft.com/office/word/2020/wordml/sdtdatahash" xmlns:w16se="http://schemas.microsoft.com/office/word/2015/wordml/symex" xmlns:wpg="http://schemas.microsoft.com/office/word/2010/wordprocessingGroup" xmlns:wpi="http://schemas.microsoft.com/office/word/2010/wordprocessingInk" xmlns:wne="http://schemas.microsoft.com/office/word/2006/wordml" xmlns:wps="http://schemas.microsoft.com/office/word/2010/wordprocessingShape" mc:Ignorable="w14 w15 w16se w16cid w16 w16cex w16sdtdh wp14">
   <w:body>
     <w:p>
       <w:pPr>
@@ -24,7 +24,19 @@
         <w:rPr>
           <w:rFonts w:ascii="Quicksand Medium" w:hAnsi="Quicksand Medium" w:cs="Consolas"/>
         </w:rPr>
-        <w:t xml:space="preserve">of population dynamics the </w:t>
+        <w:t xml:space="preserve">of population dynamics </w:t>
+      </w:r>
+      <w:r>
+        <w:rPr>
+          <w:rFonts w:ascii="Quicksand Medium" w:hAnsi="Quicksand Medium" w:cs="Consolas"/>
+        </w:rPr>
+        <w:t xml:space="preserve">in </w:t>
+      </w:r>
+      <w:r>
+        <w:rPr>
+          <w:rFonts w:ascii="Quicksand Medium" w:hAnsi="Quicksand Medium" w:cs="Consolas"/>
+        </w:rPr>
+        <w:t xml:space="preserve">the </w:t>
       </w:r>
       <w:r>
         <w:rPr>
@@ -36,7 +48,31 @@
         <w:rPr>
           <w:rFonts w:ascii="Quicksand Medium" w:hAnsi="Quicksand Medium" w:cs="Consolas"/>
         </w:rPr>
-        <w:t xml:space="preserve">.  I resolved to see the population centers I knew so well though data.  I drafted my first list of places to visit before I could say that I had truly and thoroughly traveled the country.  </w:t>
+        <w:t xml:space="preserve">.  I resolved to see the population centers I knew so well </w:t>
+      </w:r>
+      <w:r>
+        <w:rPr>
+          <w:rFonts w:ascii="Quicksand Medium" w:hAnsi="Quicksand Medium" w:cs="Consolas"/>
+        </w:rPr>
+        <w:t>through</w:t>
+      </w:r>
+      <w:r>
+        <w:rPr>
+          <w:rFonts w:ascii="Quicksand Medium" w:hAnsi="Quicksand Medium" w:cs="Consolas"/>
+        </w:rPr>
+        <w:t xml:space="preserve"> data.  I drafted my first list of places to visit </w:t>
+      </w:r>
+      <w:r>
+        <w:rPr>
+          <w:rFonts w:ascii="Quicksand Medium" w:hAnsi="Quicksand Medium" w:cs="Consolas"/>
+        </w:rPr>
+        <w:t>so that</w:t>
+      </w:r>
+      <w:r>
+        <w:rPr>
+          <w:rFonts w:ascii="Quicksand Medium" w:hAnsi="Quicksand Medium" w:cs="Consolas"/>
+        </w:rPr>
+        <w:t xml:space="preserve"> I could say I had truly and thoroughly traveled the country.  </w:t>
       </w:r>
       <w:r>
         <w:rPr>
@@ -54,7 +90,25 @@
         <w:rPr>
           <w:rFonts w:ascii="Quicksand Medium" w:hAnsi="Quicksand Medium" w:cs="Consolas"/>
         </w:rPr>
-        <w:t>miles and my</w:t>
+        <w:t xml:space="preserve">thousand </w:t>
+      </w:r>
+      <w:r>
+        <w:rPr>
+          <w:rFonts w:ascii="Quicksand Medium" w:hAnsi="Quicksand Medium" w:cs="Consolas"/>
+        </w:rPr>
+        <w:t>miles</w:t>
+      </w:r>
+      <w:r>
+        <w:rPr>
+          <w:rFonts w:ascii="Quicksand Medium" w:hAnsi="Quicksand Medium" w:cs="Consolas"/>
+        </w:rPr>
+        <w:t>,</w:t>
+      </w:r>
+      <w:r>
+        <w:rPr>
+          <w:rFonts w:ascii="Quicksand Medium" w:hAnsi="Quicksand Medium" w:cs="Consolas"/>
+        </w:rPr>
+        <w:t xml:space="preserve"> and my</w:t>
       </w:r>
       <w:r>
         <w:rPr>
@@ -96,25 +150,13 @@
         <w:rPr>
           <w:rFonts w:ascii="Quicksand Medium" w:hAnsi="Quicksand Medium" w:cs="Consolas"/>
         </w:rPr>
-        <w:t xml:space="preserve">. </w:t>
-      </w:r>
-      <w:r>
-        <w:rPr>
-          <w:rFonts w:ascii="Quicksand Medium" w:hAnsi="Quicksand Medium" w:cs="Consolas"/>
-        </w:rPr>
-        <w:t>{</w:t>
-      </w:r>
-      <w:r>
-        <w:rPr>
-          <w:rFonts w:ascii="Quicksand Medium" w:hAnsi="Quicksand Medium" w:cs="Consolas"/>
-        </w:rPr>
-        <w:t>2</w:t>
-      </w:r>
-      <w:r>
-        <w:rPr>
-          <w:rFonts w:ascii="Quicksand Medium" w:hAnsi="Quicksand Medium" w:cs="Consolas"/>
-        </w:rPr>
-        <w:t>}</w:t>
+        <w:t>.</w:t>
+      </w:r>
+      <w:r>
+        <w:rPr>
+          <w:rFonts w:ascii="Quicksand Medium" w:hAnsi="Quicksand Medium" w:cs="Consolas"/>
+        </w:rPr>
+        <w:t xml:space="preserve">  </w:t>
       </w:r>
       <w:r>
         <w:rPr>
@@ -144,7 +186,7 @@
         <w:rPr>
           <w:rFonts w:ascii="Quicksand Medium" w:hAnsi="Quicksand Medium" w:cs="Consolas"/>
         </w:rPr>
-        <w:t xml:space="preserve"> goal, and provides planning information for my future efforts.</w:t>
+        <w:t xml:space="preserve"> goal and provides planning information for my future efforts.</w:t>
       </w:r>
     </w:p>
     <w:sectPr>

</xml_diff>

<commit_message>
Fix typo, adjust wording, improve color contrast on map points
</commit_message>
<xml_diff>
--- a/A_Input/paragraph_text/intro.docx
+++ b/A_Input/paragraph_text/intro.docx
@@ -84,7 +84,13 @@
         <w:rPr>
           <w:rFonts w:ascii="Quicksand Medium" w:hAnsi="Quicksand Medium" w:cs="Consolas"/>
         </w:rPr>
-        <w:t xml:space="preserve">{0} </w:t>
+        <w:t>{0}</w:t>
+      </w:r>
+      <w:r>
+        <w:rPr>
+          <w:rFonts w:ascii="Quicksand Medium" w:hAnsi="Quicksand Medium" w:cs="Consolas"/>
+        </w:rPr>
+        <w:t>-</w:t>
       </w:r>
       <w:r>
         <w:rPr>

</xml_diff>

<commit_message>
Finish experience-based route revision
</commit_message>
<xml_diff>
--- a/A_Input/paragraph_text/intro.docx
+++ b/A_Input/paragraph_text/intro.docx
@@ -150,7 +150,13 @@
         <w:rPr>
           <w:rFonts w:ascii="Quicksand Medium" w:hAnsi="Quicksand Medium" w:cs="Consolas"/>
         </w:rPr>
-        <w:t>, Puerto Rico, and adjacent areas of Canada</w:t>
+        <w:t xml:space="preserve"> and </w:t>
+      </w:r>
+      <w:r>
+        <w:rPr>
+          <w:rFonts w:ascii="Quicksand Medium" w:hAnsi="Quicksand Medium" w:cs="Consolas"/>
+        </w:rPr>
+        <w:t>Puerto Rico</w:t>
       </w:r>
       <w:r>
         <w:rPr>

</xml_diff>